<commit_message>
Updated Manual to reflect that Coordinate Conversion is based off the X and Y fields
</commit_message>
<xml_diff>
--- a/DataBridge/Resources/Levrum DataBridge User Manual.docx
+++ b/DataBridge/Resources/Levrum DataBridge User Manual.docx
@@ -91,6 +91,13 @@
     <w:p/>
     <w:sdt>
       <w:sdtPr>
+        <w:rPr>
+          <w:rFonts w:asciiTheme="minorHAnsi" w:eastAsiaTheme="minorEastAsia" w:hAnsiTheme="minorHAnsi" w:cstheme="minorBidi"/>
+          <w:color w:val="auto"/>
+          <w:sz w:val="22"/>
+          <w:szCs w:val="22"/>
+          <w:lang w:eastAsia="ja-JP"/>
+        </w:rPr>
         <w:id w:val="-957333450"/>
         <w:docPartObj>
           <w:docPartGallery w:val="Table of Contents"/>
@@ -99,14 +106,9 @@
       </w:sdtPr>
       <w:sdtEndPr>
         <w:rPr>
-          <w:rFonts w:asciiTheme="minorHAnsi" w:eastAsiaTheme="minorEastAsia" w:hAnsiTheme="minorHAnsi" w:cstheme="minorBidi"/>
           <w:b/>
           <w:bCs/>
           <w:noProof/>
-          <w:color w:val="auto"/>
-          <w:sz w:val="22"/>
-          <w:szCs w:val="22"/>
-          <w:lang w:eastAsia="ja-JP"/>
         </w:rPr>
       </w:sdtEndPr>
       <w:sdtContent>
@@ -1968,18 +1970,68 @@
           <w:b/>
           <w:bCs/>
         </w:rPr>
+        <w:t>Coordinate Conversion</w:t>
+      </w:r>
+      <w:r>
+        <w:t xml:space="preserve"> – The process of translating </w:t>
+      </w:r>
+      <w:r>
+        <w:rPr>
+          <w:b/>
+          <w:bCs/>
+        </w:rPr>
+        <w:t>X</w:t>
+      </w:r>
+      <w:r>
+        <w:t xml:space="preserve"> and </w:t>
+      </w:r>
+      <w:r>
+        <w:rPr>
+          <w:b/>
+          <w:bCs/>
+        </w:rPr>
+        <w:t>Y</w:t>
+      </w:r>
+      <w:r>
+        <w:t xml:space="preserve"> state plane coordinates into </w:t>
+      </w:r>
+      <w:r>
+        <w:rPr>
+          <w:b/>
+          <w:bCs/>
+        </w:rPr>
+        <w:t>Longitude</w:t>
+      </w:r>
+      <w:r>
+        <w:t xml:space="preserve"> and </w:t>
+      </w:r>
+      <w:r>
+        <w:rPr>
+          <w:b/>
+          <w:bCs/>
+        </w:rPr>
+        <w:t>Latitude</w:t>
+      </w:r>
+      <w:r>
+        <w:t xml:space="preserve"> coordinates.</w:t>
+      </w:r>
+    </w:p>
+    <w:p>
+      <w:r>
+        <w:rPr>
+          <w:b/>
+          <w:bCs/>
+        </w:rPr>
         <w:t xml:space="preserve">CSV File </w:t>
       </w:r>
       <w:r>
-        <w:t xml:space="preserve">– A Comma </w:t>
-      </w:r>
-      <w:proofErr w:type="spellStart"/>
-      <w:r>
-        <w:t>Seperated</w:t>
-      </w:r>
-      <w:proofErr w:type="spellEnd"/>
-      <w:r>
-        <w:t xml:space="preserve"> Value (CSV) file </w:t>
+        <w:t>– A Comma Sep</w:t>
+      </w:r>
+      <w:r>
+        <w:t>a</w:t>
+      </w:r>
+      <w:r>
+        <w:t xml:space="preserve">rated Value (CSV) file </w:t>
       </w:r>
       <w:r>
         <w:t xml:space="preserve">ends with the .csv extension and </w:t>
@@ -2200,6 +2252,8 @@
       <w:r>
         <w:rPr>
           <w:rStyle w:val="Strong"/>
+          <w:b w:val="0"/>
+          <w:bCs w:val="0"/>
         </w:rPr>
         <w:t>.</w:t>
       </w:r>
@@ -2304,7 +2358,10 @@
           <w:b/>
           <w:bCs/>
         </w:rPr>
-        <w:t>Response ID.</w:t>
+        <w:t>Response ID</w:t>
+      </w:r>
+      <w:r>
+        <w:t>.</w:t>
       </w:r>
     </w:p>
     <w:p>
@@ -2586,6 +2643,7 @@
         <w:rPr>
           <w:rStyle w:val="Strong"/>
         </w:rPr>
+        <w:lastRenderedPageBreak/>
         <w:t>Response</w:t>
       </w:r>
       <w:r>
@@ -2674,7 +2732,6 @@
         <w:rPr>
           <w:rStyle w:val="Strong"/>
         </w:rPr>
-        <w:lastRenderedPageBreak/>
         <w:t>GeoJSON File</w:t>
       </w:r>
       <w:r>
@@ -2981,7 +3038,20 @@
         <w:t>Incident Data Field</w:t>
       </w:r>
       <w:r>
-        <w:t xml:space="preserve"> for most applications containing a Y coordinate. If necessary, this can be translated from a state plane coordinate using a </w:t>
+        <w:t xml:space="preserve"> for most applications containing a Y coordinate. If necessary, this can be translated from a state plane coordinate </w:t>
+      </w:r>
+      <w:r>
+        <w:t xml:space="preserve">contained in the </w:t>
+      </w:r>
+      <w:r>
+        <w:rPr>
+          <w:b/>
+          <w:bCs/>
+        </w:rPr>
+        <w:t xml:space="preserve">Y Data Field </w:t>
+      </w:r>
+      <w:r>
+        <w:t xml:space="preserve">using a </w:t>
       </w:r>
       <w:r>
         <w:rPr>
@@ -3058,7 +3128,20 @@
         <w:t>Incident Data Field</w:t>
       </w:r>
       <w:r>
-        <w:t xml:space="preserve"> for most applications containing an X coordinate. If necessary, this can be translated from a state plane coordinate using a </w:t>
+        <w:t xml:space="preserve"> for most applications containing an X coordinate. If necessary, this can be translated from a state plane coordinate </w:t>
+      </w:r>
+      <w:r>
+        <w:t xml:space="preserve">contained in the </w:t>
+      </w:r>
+      <w:r>
+        <w:rPr>
+          <w:b/>
+          <w:bCs/>
+        </w:rPr>
+        <w:t xml:space="preserve">X Data Field </w:t>
+      </w:r>
+      <w:r>
+        <w:t xml:space="preserve">using a </w:t>
       </w:r>
       <w:r>
         <w:rPr>
@@ -3381,7 +3464,6 @@
           <w:b/>
           <w:bCs/>
         </w:rPr>
-        <w:lastRenderedPageBreak/>
         <w:t>Response Data</w:t>
       </w:r>
       <w:r>
@@ -4115,6 +4197,152 @@
       </w:r>
       <w:r>
         <w:t>.</w:t>
+      </w:r>
+    </w:p>
+    <w:p>
+      <w:r>
+        <w:rPr>
+          <w:b/>
+          <w:bCs/>
+        </w:rPr>
+        <w:t xml:space="preserve">X </w:t>
+      </w:r>
+      <w:r>
+        <w:t xml:space="preserve">– An </w:t>
+      </w:r>
+      <w:r>
+        <w:rPr>
+          <w:b/>
+          <w:bCs/>
+        </w:rPr>
+        <w:t xml:space="preserve">Incident Data Field </w:t>
+      </w:r>
+      <w:r>
+        <w:t>containing a state plane coordinate on the horizontal axis.</w:t>
+      </w:r>
+      <w:r>
+        <w:t xml:space="preserve"> When </w:t>
+      </w:r>
+      <w:r>
+        <w:rPr>
+          <w:b/>
+          <w:bCs/>
+        </w:rPr>
+        <w:t xml:space="preserve">Coordinate </w:t>
+      </w:r>
+      <w:r>
+        <w:rPr>
+          <w:b/>
+          <w:bCs/>
+        </w:rPr>
+        <w:t>Conversion</w:t>
+      </w:r>
+      <w:r>
+        <w:rPr>
+          <w:b/>
+          <w:bCs/>
+        </w:rPr>
+        <w:t xml:space="preserve"> </w:t>
+      </w:r>
+      <w:r>
+        <w:t>is enabled, t</w:t>
+      </w:r>
+      <w:r>
+        <w:t>his</w:t>
+      </w:r>
+      <w:r>
+        <w:t xml:space="preserve"> field can be used in conjunction with a </w:t>
+      </w:r>
+      <w:r>
+        <w:rPr>
+          <w:b/>
+          <w:bCs/>
+        </w:rPr>
+        <w:t>Projection</w:t>
+      </w:r>
+      <w:r>
+        <w:t xml:space="preserve"> to generate the </w:t>
+      </w:r>
+      <w:r>
+        <w:rPr>
+          <w:b/>
+          <w:bCs/>
+        </w:rPr>
+        <w:t xml:space="preserve">Longitude </w:t>
+      </w:r>
+      <w:r>
+        <w:t>field.</w:t>
+      </w:r>
+    </w:p>
+    <w:p>
+      <w:r>
+        <w:rPr>
+          <w:b/>
+          <w:bCs/>
+        </w:rPr>
+        <w:t>Y</w:t>
+      </w:r>
+      <w:r>
+        <w:t xml:space="preserve"> – An </w:t>
+      </w:r>
+      <w:r>
+        <w:rPr>
+          <w:b/>
+          <w:bCs/>
+        </w:rPr>
+        <w:t>Incident Data Field</w:t>
+      </w:r>
+      <w:r>
+        <w:t xml:space="preserve"> containing a state plane coordinate on the vertical axis. </w:t>
+      </w:r>
+      <w:r>
+        <w:t xml:space="preserve">When </w:t>
+      </w:r>
+      <w:r>
+        <w:rPr>
+          <w:b/>
+          <w:bCs/>
+        </w:rPr>
+        <w:t xml:space="preserve">Coordinate </w:t>
+      </w:r>
+      <w:r>
+        <w:rPr>
+          <w:b/>
+          <w:bCs/>
+        </w:rPr>
+        <w:t>Conversion</w:t>
+      </w:r>
+      <w:r>
+        <w:t xml:space="preserve"> is enabled, </w:t>
+      </w:r>
+      <w:r>
+        <w:t>t</w:t>
+      </w:r>
+      <w:r>
+        <w:t>his</w:t>
+      </w:r>
+      <w:r>
+        <w:t xml:space="preserve"> field can be used in conjunction with a </w:t>
+      </w:r>
+      <w:r>
+        <w:rPr>
+          <w:b/>
+          <w:bCs/>
+        </w:rPr>
+        <w:t xml:space="preserve">Projection </w:t>
+      </w:r>
+      <w:r>
+        <w:t xml:space="preserve">to generate the </w:t>
+      </w:r>
+      <w:r>
+        <w:rPr>
+          <w:b/>
+          <w:bCs/>
+        </w:rPr>
+        <w:t>Latitude</w:t>
+      </w:r>
+      <w:r>
+        <w:t xml:space="preserve"> field.</w:t>
       </w:r>
       <w:r>
         <w:br w:type="page"/>
@@ -4437,14 +4665,14 @@
       <w:pPr>
         <w:pStyle w:val="Heading2"/>
       </w:pPr>
-      <w:bookmarkStart w:id="5" w:name="_Toc40445802"/>
-      <w:bookmarkStart w:id="6" w:name="_Adding_Data_Sources"/>
-      <w:bookmarkEnd w:id="6"/>
+      <w:bookmarkStart w:id="5" w:name="_Adding_Data_Sources"/>
+      <w:bookmarkStart w:id="6" w:name="_Toc40445802"/>
+      <w:bookmarkEnd w:id="5"/>
       <w:r>
         <w:lastRenderedPageBreak/>
         <w:t>Adding Data Sources</w:t>
       </w:r>
-      <w:bookmarkEnd w:id="5"/>
+      <w:bookmarkEnd w:id="6"/>
     </w:p>
     <w:p>
       <w:r>
@@ -4935,9 +5163,9 @@
       <w:pPr>
         <w:pStyle w:val="Heading2"/>
       </w:pPr>
-      <w:bookmarkStart w:id="10" w:name="_Toc40445806"/>
-      <w:bookmarkStart w:id="11" w:name="_Creating_Data_Mappings"/>
-      <w:bookmarkEnd w:id="11"/>
+      <w:bookmarkStart w:id="10" w:name="_Creating_Data_Mappings"/>
+      <w:bookmarkStart w:id="11" w:name="_Toc40445806"/>
+      <w:bookmarkEnd w:id="10"/>
       <w:r>
         <w:lastRenderedPageBreak/>
         <w:t xml:space="preserve">Creating </w:t>
@@ -4948,7 +5176,7 @@
       <w:r>
         <w:t xml:space="preserve"> Mappings</w:t>
       </w:r>
-      <w:bookmarkEnd w:id="10"/>
+      <w:bookmarkEnd w:id="11"/>
     </w:p>
     <w:p>
       <w:r>
@@ -5304,13 +5532,13 @@
       <w:pPr>
         <w:pStyle w:val="Heading2"/>
       </w:pPr>
-      <w:bookmarkStart w:id="12" w:name="_Toc40445807"/>
-      <w:bookmarkStart w:id="13" w:name="_Setting_DataMap_Properties"/>
+      <w:bookmarkStart w:id="12" w:name="_Setting_DataMap_Properties"/>
+      <w:bookmarkStart w:id="13" w:name="_Toc40445807"/>
+      <w:bookmarkEnd w:id="12"/>
+      <w:r>
+        <w:t>Setting DataMap Properties</w:t>
+      </w:r>
       <w:bookmarkEnd w:id="13"/>
-      <w:r>
-        <w:t>Setting DataMap Properties</w:t>
-      </w:r>
-      <w:bookmarkEnd w:id="12"/>
     </w:p>
     <w:p>
       <w:r>
@@ -5420,7 +5648,19 @@
     </w:p>
     <w:p>
       <w:r>
-        <w:t>Toggle Coordinate Conversion and Edit Projection… are used in conjunction with each other to translate state plane coordinate data into Latitudes and Longitudes. Clicking Edit Projection… will open a window where you can enter the projection used to define your state plane coordinates. This projection should be in the Well-</w:t>
+        <w:t>Toggle Coordinate Conversion and Edit Projection… are used in conjunction with each other to translate state plane coordinate data</w:t>
+      </w:r>
+      <w:r>
+        <w:t xml:space="preserve"> contained in the X and Y fields</w:t>
+      </w:r>
+      <w:r>
+        <w:t xml:space="preserve"> into </w:t>
+      </w:r>
+      <w:r>
+        <w:t xml:space="preserve">Longitudes and </w:t>
+      </w:r>
+      <w:r>
+        <w:t>Latitudes. Clicking Edit Projection… will open a window where you can enter the projection used to define your state plane coordinates. This projection should be in the Well-</w:t>
       </w:r>
       <w:r>
         <w:t>K</w:t>
@@ -5590,9 +5830,9 @@
       <w:pPr>
         <w:pStyle w:val="Heading2"/>
       </w:pPr>
-      <w:bookmarkStart w:id="15" w:name="_Toc40445809"/>
-      <w:bookmarkStart w:id="16" w:name="_Writing_Post-Processing_Scripts"/>
-      <w:bookmarkEnd w:id="16"/>
+      <w:bookmarkStart w:id="15" w:name="_Writing_Post-Processing_Scripts"/>
+      <w:bookmarkStart w:id="16" w:name="_Toc40445809"/>
+      <w:bookmarkEnd w:id="15"/>
       <w:r>
         <w:lastRenderedPageBreak/>
         <w:t xml:space="preserve">Writing </w:t>
@@ -5603,7 +5843,7 @@
       <w:r>
         <w:t>-Processing Scripts</w:t>
       </w:r>
-      <w:bookmarkEnd w:id="15"/>
+      <w:bookmarkEnd w:id="16"/>
     </w:p>
     <w:p>
       <w:r>
@@ -5990,10 +6230,10 @@
           <w:szCs w:val="48"/>
         </w:rPr>
       </w:pPr>
-      <w:bookmarkStart w:id="21" w:name="_Hlk40429335"/>
+      <w:bookmarkStart w:id="21" w:name="_Data_Mapping_Glossary"/>
       <w:bookmarkStart w:id="22" w:name="_Toc40445814"/>
-      <w:bookmarkStart w:id="23" w:name="_Data_Mapping_Glossary"/>
-      <w:bookmarkEnd w:id="23"/>
+      <w:bookmarkStart w:id="23" w:name="_Hlk40429335"/>
+      <w:bookmarkEnd w:id="21"/>
       <w:r>
         <w:rPr>
           <w:sz w:val="48"/>
@@ -6603,7 +6843,7 @@
       <w:r>
         <w:t xml:space="preserve"> – A Response Timing Data Mapping field containing the time that the responding Unit had returned to the location from which it was dispatched such as a fire station. This field must contain data in a DateTime format or in a numerical format based on the number of minutes since the Incident Time. This is an optional field for most Levrum applications that may enable additional functionality when present.</w:t>
       </w:r>
-      <w:bookmarkEnd w:id="21"/>
+      <w:bookmarkEnd w:id="23"/>
     </w:p>
     <w:sectPr>
       <w:pgSz w:w="12240" w:h="15840"/>

</xml_diff>

<commit_message>
Added support for DispatchDate and DispatchTime, Location pieces
</commit_message>
<xml_diff>
--- a/DataBridge/Resources/Levrum DataBridge User Manual.docx
+++ b/DataBridge/Resources/Levrum DataBridge User Manual.docx
@@ -3096,7 +3096,10 @@
         <w:t>Incident</w:t>
       </w:r>
       <w:r>
-        <w:t xml:space="preserve"> such as an address or an ER bed.</w:t>
+        <w:t xml:space="preserve"> such as an address or an ER bed</w:t>
+      </w:r>
+      <w:r>
+        <w:t>.</w:t>
       </w:r>
     </w:p>
     <w:p>
@@ -3901,11 +3904,223 @@
       </w:r>
     </w:p>
     <w:p>
-      <w:r>
-        <w:rPr>
-          <w:b/>
-          <w:bCs/>
-        </w:rPr>
+      <w:proofErr w:type="spellStart"/>
+      <w:r>
+        <w:rPr>
+          <w:b/>
+          <w:bCs/>
+        </w:rPr>
+        <w:t>StreetName</w:t>
+      </w:r>
+      <w:proofErr w:type="spellEnd"/>
+      <w:r>
+        <w:rPr>
+          <w:b/>
+          <w:bCs/>
+        </w:rPr>
+        <w:t xml:space="preserve"> </w:t>
+      </w:r>
+      <w:r>
+        <w:t xml:space="preserve">– An optional </w:t>
+      </w:r>
+      <w:r>
+        <w:rPr>
+          <w:b/>
+          <w:bCs/>
+        </w:rPr>
+        <w:t>Incident Data Field</w:t>
+      </w:r>
+      <w:r>
+        <w:t xml:space="preserve"> containing the street name portion of the address where an </w:t>
+      </w:r>
+      <w:r>
+        <w:rPr>
+          <w:b/>
+          <w:bCs/>
+        </w:rPr>
+        <w:t>Incident</w:t>
+      </w:r>
+      <w:r>
+        <w:t xml:space="preserve"> occurs. If the </w:t>
+      </w:r>
+      <w:r>
+        <w:rPr>
+          <w:b/>
+          <w:bCs/>
+        </w:rPr>
+        <w:t>Location</w:t>
+      </w:r>
+      <w:r>
+        <w:t xml:space="preserve"> field is empty this field is combined with </w:t>
+      </w:r>
+      <w:proofErr w:type="spellStart"/>
+      <w:r>
+        <w:rPr>
+          <w:b/>
+          <w:bCs/>
+        </w:rPr>
+        <w:t>StreetNumber</w:t>
+      </w:r>
+      <w:proofErr w:type="spellEnd"/>
+      <w:r>
+        <w:t xml:space="preserve"> and </w:t>
+      </w:r>
+      <w:proofErr w:type="spellStart"/>
+      <w:r>
+        <w:rPr>
+          <w:b/>
+          <w:bCs/>
+        </w:rPr>
+        <w:t>StreetType</w:t>
+      </w:r>
+      <w:proofErr w:type="spellEnd"/>
+      <w:r>
+        <w:t xml:space="preserve"> to recreate the location.</w:t>
+      </w:r>
+    </w:p>
+    <w:p>
+      <w:proofErr w:type="spellStart"/>
+      <w:r>
+        <w:rPr>
+          <w:b/>
+          <w:bCs/>
+        </w:rPr>
+        <w:t>StreetNumber</w:t>
+      </w:r>
+      <w:proofErr w:type="spellEnd"/>
+      <w:r>
+        <w:t xml:space="preserve"> – An optional </w:t>
+      </w:r>
+      <w:r>
+        <w:rPr>
+          <w:b/>
+          <w:bCs/>
+        </w:rPr>
+        <w:t>Incident Data Field</w:t>
+      </w:r>
+      <w:r>
+        <w:t xml:space="preserve"> containing the street number portion of the address where an </w:t>
+      </w:r>
+      <w:r>
+        <w:rPr>
+          <w:b/>
+          <w:bCs/>
+        </w:rPr>
+        <w:t>Incident</w:t>
+      </w:r>
+      <w:r>
+        <w:t xml:space="preserve"> occurs. If the </w:t>
+      </w:r>
+      <w:r>
+        <w:rPr>
+          <w:b/>
+          <w:bCs/>
+        </w:rPr>
+        <w:t>Location</w:t>
+      </w:r>
+      <w:r>
+        <w:t xml:space="preserve"> field is empty this field is combined with </w:t>
+      </w:r>
+      <w:proofErr w:type="spellStart"/>
+      <w:r>
+        <w:rPr>
+          <w:b/>
+          <w:bCs/>
+        </w:rPr>
+        <w:t>StreetName</w:t>
+      </w:r>
+      <w:proofErr w:type="spellEnd"/>
+      <w:r>
+        <w:t xml:space="preserve"> and </w:t>
+      </w:r>
+      <w:proofErr w:type="spellStart"/>
+      <w:r>
+        <w:rPr>
+          <w:b/>
+          <w:bCs/>
+        </w:rPr>
+        <w:t>StreetType</w:t>
+      </w:r>
+      <w:proofErr w:type="spellEnd"/>
+      <w:r>
+        <w:t xml:space="preserve"> to recreate the location.</w:t>
+      </w:r>
+    </w:p>
+    <w:p>
+      <w:proofErr w:type="spellStart"/>
+      <w:r>
+        <w:rPr>
+          <w:b/>
+          <w:bCs/>
+        </w:rPr>
+        <w:t>StreetType</w:t>
+      </w:r>
+      <w:proofErr w:type="spellEnd"/>
+      <w:r>
+        <w:t xml:space="preserve"> – An optional </w:t>
+      </w:r>
+      <w:r>
+        <w:rPr>
+          <w:b/>
+          <w:bCs/>
+        </w:rPr>
+        <w:t>Incident Data Field</w:t>
+      </w:r>
+      <w:r>
+        <w:t xml:space="preserve"> containing the street type portion of the address where an </w:t>
+      </w:r>
+      <w:r>
+        <w:rPr>
+          <w:b/>
+          <w:bCs/>
+        </w:rPr>
+        <w:t>Incident</w:t>
+      </w:r>
+      <w:r>
+        <w:t xml:space="preserve"> occurs. If the </w:t>
+      </w:r>
+      <w:r>
+        <w:rPr>
+          <w:b/>
+          <w:bCs/>
+        </w:rPr>
+        <w:t>Location</w:t>
+      </w:r>
+      <w:r>
+        <w:t xml:space="preserve"> field is empty this field is combined with </w:t>
+      </w:r>
+      <w:proofErr w:type="spellStart"/>
+      <w:r>
+        <w:rPr>
+          <w:b/>
+          <w:bCs/>
+        </w:rPr>
+        <w:t>StreetName</w:t>
+      </w:r>
+      <w:proofErr w:type="spellEnd"/>
+      <w:r>
+        <w:t xml:space="preserve"> and </w:t>
+      </w:r>
+      <w:proofErr w:type="spellStart"/>
+      <w:r>
+        <w:rPr>
+          <w:b/>
+          <w:bCs/>
+        </w:rPr>
+        <w:t>StreetNumber</w:t>
+      </w:r>
+      <w:proofErr w:type="spellEnd"/>
+      <w:r>
+        <w:t xml:space="preserve"> to recreate the location.</w:t>
+      </w:r>
+    </w:p>
+    <w:p>
+      <w:r>
+        <w:rPr>
+          <w:b/>
+          <w:bCs/>
+        </w:rPr>
+        <w:lastRenderedPageBreak/>
         <w:t>Superion</w:t>
       </w:r>
       <w:r>
@@ -4071,7 +4286,6 @@
           <w:b/>
           <w:bCs/>
         </w:rPr>
-        <w:lastRenderedPageBreak/>
         <w:t>Type</w:t>
       </w:r>
       <w:r>

</xml_diff>